<commit_message>
added documentation after lab presentation
</commit_message>
<xml_diff>
--- a/Lab4/documentation/Lab4.docx
+++ b/Lab4/documentation/Lab4.docx
@@ -5,8 +5,6 @@
     <w:p>
       <w:pPr>
         <w:jc w:val="center"/>
-      </w:pPr>
-      <w:r>
         <w:rPr>
           <w:rFonts w:ascii="Calibri,Bold" w:hAnsi="Calibri,Bold" w:cs="Calibri,Bold"/>
           <w:b/>
@@ -14,8 +12,7 @@
           <w:sz w:val="24"/>
           <w:szCs w:val="24"/>
         </w:rPr>
-        <w:t xml:space="preserve">Formal Languages and Compiler Design – Lab </w:t>
-      </w:r>
+      </w:pPr>
       <w:r>
         <w:rPr>
           <w:rFonts w:ascii="Calibri,Bold" w:hAnsi="Calibri,Bold" w:cs="Calibri,Bold"/>
@@ -24,40 +21,496 @@
           <w:sz w:val="24"/>
           <w:szCs w:val="24"/>
         </w:rPr>
-        <w:t>4</w:t>
-      </w:r>
+        <w:t>Formal Languages and Compiler Design – Lab 4: Finite Automaton Implementation</w:t>
+      </w:r>
+    </w:p>
+    <w:p>
+      <w:r>
+        <w:t xml:space="preserve">Link to GitHub Repository: </w:t>
+      </w:r>
+      <w:hyperlink r:id="rId5" w:history="1">
+        <w:r>
+          <w:rPr>
+            <w:rStyle w:val="Hyperlink"/>
+          </w:rPr>
+          <w:t>https://github.com/912-Crismariu-Ioana/FLCD/tree/main/Lab4</w:t>
+        </w:r>
+      </w:hyperlink>
+    </w:p>
+    <w:p>
+      <w:r>
+        <w:t>In order to integrate a Finite Automaton into the previous laboratory</w:t>
+      </w:r>
+      <w:r>
+        <w:t xml:space="preserve">, </w:t>
+      </w:r>
+      <w:r>
+        <w:t xml:space="preserve">I defined the class called </w:t>
+      </w:r>
+      <w:proofErr w:type="spellStart"/>
+      <w:r>
+        <w:t>FiniteAutomaton</w:t>
+      </w:r>
+      <w:proofErr w:type="spellEnd"/>
+      <w:r>
+        <w:t xml:space="preserve"> having the following fields:</w:t>
+      </w:r>
+    </w:p>
+    <w:p>
+      <w:pPr>
+        <w:pStyle w:val="ListParagraph"/>
+        <w:numPr>
+          <w:ilvl w:val="0"/>
+          <w:numId w:val="1"/>
+        </w:numPr>
+      </w:pPr>
       <w:r>
         <w:rPr>
-          <w:rFonts w:ascii="Calibri,Bold" w:hAnsi="Calibri,Bold" w:cs="Calibri,Bold"/>
           <w:b/>
-          <w:bCs/>
-          <w:sz w:val="24"/>
-          <w:szCs w:val="24"/>
         </w:rPr>
-        <w:t xml:space="preserve">: </w:t>
-      </w:r>
+        <w:t>alphabet</w:t>
+      </w:r>
+      <w:r>
+        <w:t>: a finite set of input symbols used to construct the language accepted by the automaton</w:t>
+      </w:r>
+    </w:p>
+    <w:p>
+      <w:pPr>
+        <w:pStyle w:val="ListParagraph"/>
+        <w:numPr>
+          <w:ilvl w:val="0"/>
+          <w:numId w:val="1"/>
+        </w:numPr>
+      </w:pPr>
+      <w:proofErr w:type="spellStart"/>
       <w:r>
         <w:rPr>
-          <w:rFonts w:ascii="Calibri,Bold" w:hAnsi="Calibri,Bold" w:cs="Calibri,Bold"/>
           <w:b/>
-          <w:bCs/>
-          <w:sz w:val="24"/>
-          <w:szCs w:val="24"/>
         </w:rPr>
-        <w:t xml:space="preserve">Finite Automaton </w:t>
+        <w:t>initialState</w:t>
+      </w:r>
+      <w:proofErr w:type="spellEnd"/>
+      <w:r>
+        <w:t>: the</w:t>
+      </w:r>
+      <w:r>
+        <w:t xml:space="preserve"> initial state of the automaton</w:t>
+      </w:r>
+    </w:p>
+    <w:p>
+      <w:pPr>
+        <w:pStyle w:val="ListParagraph"/>
+        <w:numPr>
+          <w:ilvl w:val="0"/>
+          <w:numId w:val="1"/>
+        </w:numPr>
+      </w:pPr>
+      <w:r>
+        <w:t>states: finite set of possible states of the automaton</w:t>
+      </w:r>
+    </w:p>
+    <w:p>
+      <w:pPr>
+        <w:pStyle w:val="ListParagraph"/>
+        <w:numPr>
+          <w:ilvl w:val="0"/>
+          <w:numId w:val="1"/>
+        </w:numPr>
+      </w:pPr>
+      <w:proofErr w:type="spellStart"/>
+      <w:r>
+        <w:rPr>
+          <w:b/>
+        </w:rPr>
+        <w:t>finiteStates</w:t>
+      </w:r>
+      <w:proofErr w:type="spellEnd"/>
+      <w:r>
+        <w:t xml:space="preserve">: set of final states </w:t>
+      </w:r>
+    </w:p>
+    <w:p>
+      <w:pPr>
+        <w:pStyle w:val="ListParagraph"/>
+        <w:numPr>
+          <w:ilvl w:val="0"/>
+          <w:numId w:val="1"/>
+        </w:numPr>
+      </w:pPr>
+      <w:r>
+        <w:rPr>
+          <w:b/>
+        </w:rPr>
+        <w:t>transitions</w:t>
+      </w:r>
+      <w:r>
+        <w:t>: set of transitions from one state to another, labeled with characters from the alphabet</w:t>
+      </w:r>
+    </w:p>
+    <w:p>
+      <w:r>
+        <w:t xml:space="preserve">These fields are populated through an input file provided in the constructor of the automaton. </w:t>
+      </w:r>
+    </w:p>
+    <w:p>
+      <w:pPr>
+        <w:rPr>
+          <w:b/>
+        </w:rPr>
+      </w:pPr>
+      <w:r>
+        <w:rPr>
+          <w:b/>
+        </w:rPr>
+        <w:t>The input file must obey the following structure</w:t>
+      </w:r>
+      <w:r>
+        <w:rPr>
+          <w:b/>
+        </w:rPr>
+        <w:t>, given in EBNF</w:t>
+      </w:r>
+      <w:r>
+        <w:rPr>
+          <w:b/>
+        </w:rPr>
+        <w:t>:</w:t>
+      </w:r>
+    </w:p>
+    <w:p>
+      <w:proofErr w:type="spellStart"/>
+      <w:r>
+        <w:t>input_file</w:t>
+      </w:r>
+      <w:proofErr w:type="spellEnd"/>
+      <w:r>
+        <w:t xml:space="preserve"> </w:t>
+      </w:r>
+      <w:r>
+        <w:t xml:space="preserve">= </w:t>
+      </w:r>
+      <w:proofErr w:type="spellStart"/>
+      <w:r>
+        <w:t>definition_block</w:t>
+      </w:r>
+      <w:proofErr w:type="spellEnd"/>
+      <w:r>
+        <w:t>{</w:t>
+      </w:r>
+      <w:r>
+        <w:t>“\</w:t>
+      </w:r>
+      <w:proofErr w:type="spellStart"/>
+      <w:proofErr w:type="gramStart"/>
+      <w:r>
+        <w:t>n”</w:t>
+      </w:r>
+      <w:r>
+        <w:t>definition</w:t>
+      </w:r>
+      <w:proofErr w:type="gramEnd"/>
+      <w:r>
+        <w:t>_block</w:t>
+      </w:r>
+      <w:proofErr w:type="spellEnd"/>
+      <w:r>
+        <w:t>}</w:t>
+      </w:r>
+    </w:p>
+    <w:p>
+      <w:r>
+        <w:t xml:space="preserve"> </w:t>
+      </w:r>
+      <w:proofErr w:type="spellStart"/>
+      <w:r>
+        <w:t>definition_block</w:t>
+      </w:r>
+      <w:proofErr w:type="spellEnd"/>
+      <w:r>
+        <w:t xml:space="preserve"> = </w:t>
+      </w:r>
+      <w:proofErr w:type="spellStart"/>
+      <w:r>
+        <w:t>alphabet_block|states_block|transitions_block</w:t>
+      </w:r>
+      <w:proofErr w:type="spellEnd"/>
+    </w:p>
+    <w:p>
+      <w:proofErr w:type="spellStart"/>
+      <w:r>
+        <w:t>alphabet_block</w:t>
+      </w:r>
+      <w:proofErr w:type="spellEnd"/>
+      <w:r>
+        <w:t xml:space="preserve"> = “@alphabet\</w:t>
+      </w:r>
+      <w:proofErr w:type="spellStart"/>
+      <w:proofErr w:type="gramStart"/>
+      <w:r>
+        <w:t>n”alphabet</w:t>
+      </w:r>
+      <w:proofErr w:type="gramEnd"/>
+      <w:r>
+        <w:t>_line</w:t>
+      </w:r>
+      <w:proofErr w:type="spellEnd"/>
+      <w:r>
+        <w:t>{“\</w:t>
+      </w:r>
+      <w:proofErr w:type="spellStart"/>
+      <w:r>
+        <w:t>n”alphabet_line</w:t>
+      </w:r>
+      <w:proofErr w:type="spellEnd"/>
+      <w:r>
+        <w:t>}</w:t>
+      </w:r>
+    </w:p>
+    <w:p>
+      <w:proofErr w:type="spellStart"/>
+      <w:r>
+        <w:t>alphabet_line</w:t>
+      </w:r>
+      <w:proofErr w:type="spellEnd"/>
+      <w:r>
+        <w:t xml:space="preserve"> = </w:t>
+      </w:r>
+      <w:proofErr w:type="spellStart"/>
+      <w:r>
+        <w:t>input_</w:t>
+      </w:r>
+      <w:proofErr w:type="gramStart"/>
+      <w:r>
+        <w:t>symbol</w:t>
+      </w:r>
+      <w:proofErr w:type="spellEnd"/>
+      <w:r>
+        <w:t xml:space="preserve">{ </w:t>
+      </w:r>
+      <w:proofErr w:type="spellStart"/>
+      <w:r>
+        <w:t>input</w:t>
+      </w:r>
+      <w:proofErr w:type="gramEnd"/>
+      <w:r>
+        <w:t>_symbol</w:t>
+      </w:r>
+      <w:proofErr w:type="spellEnd"/>
+      <w:r>
+        <w:t>}</w:t>
+      </w:r>
+    </w:p>
+    <w:p>
+      <w:proofErr w:type="spellStart"/>
+      <w:r>
+        <w:t>input_symbol</w:t>
+      </w:r>
+      <w:proofErr w:type="spellEnd"/>
+      <w:r>
+        <w:t xml:space="preserve"> = </w:t>
+      </w:r>
+      <w:proofErr w:type="spellStart"/>
+      <w:r>
+        <w:t>letter|digit</w:t>
+      </w:r>
+      <w:proofErr w:type="spellEnd"/>
+      <w:r>
+        <w:t>|"_"</w:t>
+      </w:r>
+      <w:proofErr w:type="gramStart"/>
+      <w:r>
+        <w:t>|”$</w:t>
+      </w:r>
+      <w:proofErr w:type="gramEnd"/>
+      <w:r>
+        <w:t>”</w:t>
+      </w:r>
+    </w:p>
+    <w:p>
+      <w:r>
+        <w:t>letter = "</w:t>
+      </w:r>
+      <w:proofErr w:type="spellStart"/>
+      <w:r>
+        <w:t>a"|"b</w:t>
+      </w:r>
+      <w:proofErr w:type="spellEnd"/>
+      <w:r>
+        <w:t>"|...|"</w:t>
+      </w:r>
+      <w:proofErr w:type="spellStart"/>
+      <w:r>
+        <w:t>z"|"A"|"B</w:t>
+      </w:r>
+      <w:proofErr w:type="spellEnd"/>
+      <w:r>
+        <w:t xml:space="preserve">"|...|"Z" </w:t>
+      </w:r>
+    </w:p>
+    <w:p>
+      <w:r>
+        <w:t>digit = "0"|"1"|...|"9"</w:t>
+      </w:r>
+    </w:p>
+    <w:p>
+      <w:r>
+        <w:t>state = letter</w:t>
+      </w:r>
+      <w:r>
+        <w:t xml:space="preserve"> </w:t>
+      </w:r>
+      <w:r>
+        <w:t>[</w:t>
+      </w:r>
+      <w:r>
+        <w:t>“</w:t>
+      </w:r>
+      <w:proofErr w:type="spellStart"/>
+      <w:proofErr w:type="gramStart"/>
+      <w:r>
+        <w:t>initial”|</w:t>
+      </w:r>
+      <w:proofErr w:type="gramEnd"/>
+      <w:r>
+        <w:t>“final</w:t>
+      </w:r>
+      <w:proofErr w:type="spellEnd"/>
+      <w:r>
+        <w:t>”]</w:t>
+      </w:r>
+    </w:p>
+    <w:p>
+      <w:proofErr w:type="spellStart"/>
+      <w:r>
+        <w:t>states_block</w:t>
+      </w:r>
+      <w:proofErr w:type="spellEnd"/>
+      <w:r>
+        <w:t xml:space="preserve"> = “@states\</w:t>
+      </w:r>
+      <w:proofErr w:type="spellStart"/>
+      <w:proofErr w:type="gramStart"/>
+      <w:r>
+        <w:t>n”state</w:t>
+      </w:r>
+      <w:proofErr w:type="spellEnd"/>
+      <w:proofErr w:type="gramEnd"/>
+      <w:r>
+        <w:t>{“\</w:t>
+      </w:r>
+      <w:proofErr w:type="spellStart"/>
+      <w:r>
+        <w:t>n”state</w:t>
+      </w:r>
+      <w:proofErr w:type="spellEnd"/>
+      <w:r>
+        <w:t>}</w:t>
+      </w:r>
+    </w:p>
+    <w:p>
+      <w:proofErr w:type="spellStart"/>
+      <w:r>
+        <w:t>transition_block</w:t>
+      </w:r>
+      <w:proofErr w:type="spellEnd"/>
+      <w:r>
+        <w:t xml:space="preserve"> = “@transitions\</w:t>
+      </w:r>
+      <w:proofErr w:type="spellStart"/>
+      <w:proofErr w:type="gramStart"/>
+      <w:r>
+        <w:t>n”transition</w:t>
+      </w:r>
+      <w:proofErr w:type="spellEnd"/>
+      <w:proofErr w:type="gramEnd"/>
+      <w:r>
+        <w:t>{“\</w:t>
+      </w:r>
+      <w:proofErr w:type="spellStart"/>
+      <w:r>
+        <w:t>n”transition</w:t>
+      </w:r>
+      <w:proofErr w:type="spellEnd"/>
+      <w:r>
+        <w:t>}</w:t>
+      </w:r>
+    </w:p>
+    <w:p>
+      <w:r>
+        <w:t xml:space="preserve">transition = state </w:t>
+      </w:r>
+      <w:proofErr w:type="spellStart"/>
+      <w:r>
+        <w:t>input_symbol</w:t>
+      </w:r>
+      <w:proofErr w:type="spellEnd"/>
+      <w:r>
+        <w:t xml:space="preserve"> state</w:t>
+      </w:r>
+    </w:p>
+    <w:p>
+      <w:pPr>
+        <w:rPr>
+          <w:b/>
+        </w:rPr>
+      </w:pPr>
+      <w:r>
+        <w:t xml:space="preserve">In order to represent the transitions, a utility class called Transition is used. The class has as fields the current state, an input symbol and the set of possible next states that can be reached </w:t>
+      </w:r>
+      <w:r>
+        <w:t>from the current state with the given input</w:t>
+      </w:r>
+      <w:r>
+        <w:rPr>
+          <w:b/>
+        </w:rPr>
+        <w:t>. In order to check whether our Finite Automaton is deterministic, it is enough to iteratively go through the set of transitions and check, for each transition, whether the set of possible next states contains more than one element. If it does, we know that our Finite Automaton is not deterministic</w:t>
+      </w:r>
+      <w:r>
+        <w:rPr>
+          <w:b/>
+        </w:rPr>
+        <w:t>.</w:t>
+      </w:r>
+    </w:p>
+    <w:p>
+      <w:r>
+        <w:t xml:space="preserve">In order to check whether a sequence is accepted by the automaton, the class provides a method called </w:t>
+      </w:r>
+      <w:proofErr w:type="spellStart"/>
+      <w:r>
+        <w:rPr>
+          <w:b/>
+        </w:rPr>
+        <w:t>isSequenceAccepted</w:t>
+      </w:r>
+      <w:proofErr w:type="spellEnd"/>
+      <w:r>
+        <w:rPr>
+          <w:b/>
+        </w:rPr>
+        <w:t xml:space="preserve"> </w:t>
+      </w:r>
+      <w:r>
+        <w:t>that takes a given input sequence</w:t>
+      </w:r>
+      <w:r>
+        <w:t xml:space="preserve">, iterates over </w:t>
+      </w:r>
+      <w:proofErr w:type="gramStart"/>
+      <w:r>
+        <w:t>it</w:t>
+      </w:r>
+      <w:proofErr w:type="gramEnd"/>
+      <w:r>
+        <w:t xml:space="preserve"> character by character and tries to reach a final state from the initial state by using, from the set of transitions, the one that matches our </w:t>
+      </w:r>
+      <w:r>
+        <w:lastRenderedPageBreak/>
+        <w:t>current state and the character we’re iterating over. Upon reaching a final state, we know our sequence is accepted. If no transition is found, we stop and conclude that the sequence is not accepted.</w:t>
       </w:r>
       <w:bookmarkStart w:id="0" w:name="_GoBack"/>
       <w:bookmarkEnd w:id="0"/>
-      <w:r>
-        <w:rPr>
-          <w:rFonts w:ascii="Calibri,Bold" w:hAnsi="Calibri,Bold" w:cs="Calibri,Bold"/>
-          <w:b/>
-          <w:bCs/>
-          <w:sz w:val="24"/>
-          <w:szCs w:val="24"/>
-        </w:rPr>
-        <w:t>Implementation</w:t>
-      </w:r>
     </w:p>
     <w:sectPr>
       <w:pgSz w:w="12240" w:h="15840"/>
@@ -67,6 +520,127 @@
     </w:sectPr>
   </w:body>
 </w:document>
+</file>
+
+<file path=word/numbering.xml><?xml version="1.0" encoding="utf-8"?>
+<w:numbering xmlns:wpc="http://schemas.microsoft.com/office/word/2010/wordprocessingCanvas" xmlns:cx="http://schemas.microsoft.com/office/drawing/2014/chartex" xmlns:cx1="http://schemas.microsoft.com/office/drawing/2015/9/8/chartex" xmlns:cx2="http://schemas.microsoft.com/office/drawing/2015/10/21/chartex" xmlns:cx3="http://schemas.microsoft.com/office/drawing/2016/5/9/chartex" xmlns:cx4="http://schemas.microsoft.com/office/drawing/2016/5/10/chartex" xmlns:cx5="http://schemas.microsoft.com/office/drawing/2016/5/11/chartex" xmlns:cx6="http://schemas.microsoft.com/office/drawing/2016/5/12/chartex" xmlns:cx7="http://schemas.microsoft.com/office/drawing/2016/5/13/chartex" xmlns:cx8="http://schemas.microsoft.com/office/drawing/2016/5/14/chartex" xmlns:mc="http://schemas.openxmlformats.org/markup-compatibility/2006" xmlns:aink="http://schemas.microsoft.com/office/drawing/2016/ink" xmlns:am3d="http://schemas.microsoft.com/office/drawing/2017/model3d" xmlns:o="urn:schemas-microsoft-com:office:office" xmlns:r="http://schemas.openxmlformats.org/officeDocument/2006/relationships" xmlns:m="http://schemas.openxmlformats.org/officeDocument/2006/math" xmlns:v="urn:schemas-microsoft-com:vml" xmlns:wp14="http://schemas.microsoft.com/office/word/2010/wordprocessingDrawing" xmlns:wp="http://schemas.openxmlformats.org/drawingml/2006/wordprocessingDrawing" xmlns:w10="urn:schemas-microsoft-com:office:word" xmlns:w="http://schemas.openxmlformats.org/wordprocessingml/2006/main" xmlns:w14="http://schemas.microsoft.com/office/word/2010/wordml" xmlns:w15="http://schemas.microsoft.com/office/word/2012/wordml" xmlns:w16cid="http://schemas.microsoft.com/office/word/2016/wordml/cid" xmlns:w16se="http://schemas.microsoft.com/office/word/2015/wordml/symex" xmlns:wpg="http://schemas.microsoft.com/office/word/2010/wordprocessingGroup" xmlns:wpi="http://schemas.microsoft.com/office/word/2010/wordprocessingInk" xmlns:wne="http://schemas.microsoft.com/office/word/2006/wordml" xmlns:wps="http://schemas.microsoft.com/office/word/2010/wordprocessingShape" mc:Ignorable="w14 w15 w16se w16cid wp14">
+  <w:abstractNum w:abstractNumId="0" w15:restartNumberingAfterBreak="0">
+    <w:nsid w:val="6B9F01B2"/>
+    <w:multiLevelType w:val="hybridMultilevel"/>
+    <w:tmpl w:val="5AF0130E"/>
+    <w:lvl w:ilvl="0" w:tplc="04090001">
+      <w:start w:val="1"/>
+      <w:numFmt w:val="bullet"/>
+      <w:lvlText w:val=""/>
+      <w:lvlJc w:val="left"/>
+      <w:pPr>
+        <w:ind w:left="720" w:hanging="360"/>
+      </w:pPr>
+      <w:rPr>
+        <w:rFonts w:ascii="Symbol" w:hAnsi="Symbol" w:hint="default"/>
+      </w:rPr>
+    </w:lvl>
+    <w:lvl w:ilvl="1" w:tplc="04090003" w:tentative="1">
+      <w:start w:val="1"/>
+      <w:numFmt w:val="bullet"/>
+      <w:lvlText w:val="o"/>
+      <w:lvlJc w:val="left"/>
+      <w:pPr>
+        <w:ind w:left="1440" w:hanging="360"/>
+      </w:pPr>
+      <w:rPr>
+        <w:rFonts w:ascii="Courier New" w:hAnsi="Courier New" w:cs="Courier New" w:hint="default"/>
+      </w:rPr>
+    </w:lvl>
+    <w:lvl w:ilvl="2" w:tplc="04090005" w:tentative="1">
+      <w:start w:val="1"/>
+      <w:numFmt w:val="bullet"/>
+      <w:lvlText w:val=""/>
+      <w:lvlJc w:val="left"/>
+      <w:pPr>
+        <w:ind w:left="2160" w:hanging="360"/>
+      </w:pPr>
+      <w:rPr>
+        <w:rFonts w:ascii="Wingdings" w:hAnsi="Wingdings" w:hint="default"/>
+      </w:rPr>
+    </w:lvl>
+    <w:lvl w:ilvl="3" w:tplc="04090001" w:tentative="1">
+      <w:start w:val="1"/>
+      <w:numFmt w:val="bullet"/>
+      <w:lvlText w:val=""/>
+      <w:lvlJc w:val="left"/>
+      <w:pPr>
+        <w:ind w:left="2880" w:hanging="360"/>
+      </w:pPr>
+      <w:rPr>
+        <w:rFonts w:ascii="Symbol" w:hAnsi="Symbol" w:hint="default"/>
+      </w:rPr>
+    </w:lvl>
+    <w:lvl w:ilvl="4" w:tplc="04090003" w:tentative="1">
+      <w:start w:val="1"/>
+      <w:numFmt w:val="bullet"/>
+      <w:lvlText w:val="o"/>
+      <w:lvlJc w:val="left"/>
+      <w:pPr>
+        <w:ind w:left="3600" w:hanging="360"/>
+      </w:pPr>
+      <w:rPr>
+        <w:rFonts w:ascii="Courier New" w:hAnsi="Courier New" w:cs="Courier New" w:hint="default"/>
+      </w:rPr>
+    </w:lvl>
+    <w:lvl w:ilvl="5" w:tplc="04090005" w:tentative="1">
+      <w:start w:val="1"/>
+      <w:numFmt w:val="bullet"/>
+      <w:lvlText w:val=""/>
+      <w:lvlJc w:val="left"/>
+      <w:pPr>
+        <w:ind w:left="4320" w:hanging="360"/>
+      </w:pPr>
+      <w:rPr>
+        <w:rFonts w:ascii="Wingdings" w:hAnsi="Wingdings" w:hint="default"/>
+      </w:rPr>
+    </w:lvl>
+    <w:lvl w:ilvl="6" w:tplc="04090001" w:tentative="1">
+      <w:start w:val="1"/>
+      <w:numFmt w:val="bullet"/>
+      <w:lvlText w:val=""/>
+      <w:lvlJc w:val="left"/>
+      <w:pPr>
+        <w:ind w:left="5040" w:hanging="360"/>
+      </w:pPr>
+      <w:rPr>
+        <w:rFonts w:ascii="Symbol" w:hAnsi="Symbol" w:hint="default"/>
+      </w:rPr>
+    </w:lvl>
+    <w:lvl w:ilvl="7" w:tplc="04090003" w:tentative="1">
+      <w:start w:val="1"/>
+      <w:numFmt w:val="bullet"/>
+      <w:lvlText w:val="o"/>
+      <w:lvlJc w:val="left"/>
+      <w:pPr>
+        <w:ind w:left="5760" w:hanging="360"/>
+      </w:pPr>
+      <w:rPr>
+        <w:rFonts w:ascii="Courier New" w:hAnsi="Courier New" w:cs="Courier New" w:hint="default"/>
+      </w:rPr>
+    </w:lvl>
+    <w:lvl w:ilvl="8" w:tplc="04090005" w:tentative="1">
+      <w:start w:val="1"/>
+      <w:numFmt w:val="bullet"/>
+      <w:lvlText w:val=""/>
+      <w:lvlJc w:val="left"/>
+      <w:pPr>
+        <w:ind w:left="6480" w:hanging="360"/>
+      </w:pPr>
+      <w:rPr>
+        <w:rFonts w:ascii="Wingdings" w:hAnsi="Wingdings" w:hint="default"/>
+      </w:rPr>
+    </w:lvl>
+  </w:abstractNum>
+  <w:num w:numId="1">
+    <w:abstractNumId w:val="0"/>
+  </w:num>
+</w:numbering>
 </file>
 
 <file path=word/styles.xml><?xml version="1.0" encoding="utf-8"?>
@@ -494,6 +1068,40 @@
     <w:semiHidden/>
     <w:unhideWhenUsed/>
   </w:style>
+  <w:style w:type="character" w:styleId="Hyperlink">
+    <w:name w:val="Hyperlink"/>
+    <w:basedOn w:val="DefaultParagraphFont"/>
+    <w:uiPriority w:val="99"/>
+    <w:unhideWhenUsed/>
+    <w:rsid w:val="002506E9"/>
+    <w:rPr>
+      <w:color w:val="0563C1" w:themeColor="hyperlink"/>
+      <w:u w:val="single"/>
+    </w:rPr>
+  </w:style>
+  <w:style w:type="character" w:styleId="UnresolvedMention">
+    <w:name w:val="Unresolved Mention"/>
+    <w:basedOn w:val="DefaultParagraphFont"/>
+    <w:uiPriority w:val="99"/>
+    <w:semiHidden/>
+    <w:unhideWhenUsed/>
+    <w:rsid w:val="002506E9"/>
+    <w:rPr>
+      <w:color w:val="605E5C"/>
+      <w:shd w:val="clear" w:color="auto" w:fill="E1DFDD"/>
+    </w:rPr>
+  </w:style>
+  <w:style w:type="paragraph" w:styleId="ListParagraph">
+    <w:name w:val="List Paragraph"/>
+    <w:basedOn w:val="Normal"/>
+    <w:uiPriority w:val="34"/>
+    <w:qFormat/>
+    <w:rsid w:val="005F77B7"/>
+    <w:pPr>
+      <w:ind w:left="720"/>
+      <w:contextualSpacing/>
+    </w:pPr>
+  </w:style>
 </w:styles>
 </file>
 

</xml_diff>